<commit_message>
updates to cheat sheet
</commit_message>
<xml_diff>
--- a/Documentation/Cheat Sheet for Migrating solution from .NET 4.5.2 to 4.6.2.docx
+++ b/Documentation/Cheat Sheet for Migrating solution from .NET 4.5.2 to 4.6.2.docx
@@ -114,15 +114,7 @@
         <w:t>version of Rock that is 4.6.</w:t>
       </w:r>
       <w:r>
-        <w:t xml:space="preserve">2. Depending on how you maintain your solution, that would from your </w:t>
-      </w:r>
-      <w:proofErr w:type="spellStart"/>
-      <w:r>
-        <w:t>github</w:t>
-      </w:r>
-      <w:proofErr w:type="spellEnd"/>
-      <w:r>
-        <w:t xml:space="preserve"> fork, or the Rock SDK.</w:t>
+        <w:t>2. Depending on how you maintain your solution, that would from your github fork, or the Rock SDK.</w:t>
       </w:r>
     </w:p>
     <w:p/>
@@ -135,52 +127,15 @@
         </w:numPr>
       </w:pPr>
       <w:r>
-        <w:t xml:space="preserve">Edit </w:t>
-      </w:r>
-      <w:proofErr w:type="spellStart"/>
-      <w:r>
-        <w:t>web.config</w:t>
-      </w:r>
-      <w:proofErr w:type="spellEnd"/>
+        <w:t>Edit web.config</w:t>
+      </w:r>
     </w:p>
     <w:p>
       <w:pPr>
         <w:ind w:firstLine="360"/>
       </w:pPr>
       <w:r>
-        <w:t>Change &lt;</w:t>
-      </w:r>
-      <w:proofErr w:type="spellStart"/>
-      <w:r>
-        <w:t>httpRuntime</w:t>
-      </w:r>
-      <w:proofErr w:type="spellEnd"/>
-      <w:r>
-        <w:t xml:space="preserve"> </w:t>
-      </w:r>
-      <w:proofErr w:type="spellStart"/>
-      <w:r>
-        <w:t>targetFramework</w:t>
-      </w:r>
-      <w:proofErr w:type="spellEnd"/>
-      <w:r>
-        <w:t>="4.5.2" to &lt;</w:t>
-      </w:r>
-      <w:proofErr w:type="spellStart"/>
-      <w:r>
-        <w:t>httpRuntime</w:t>
-      </w:r>
-      <w:proofErr w:type="spellEnd"/>
-      <w:r>
-        <w:t xml:space="preserve"> </w:t>
-      </w:r>
-      <w:proofErr w:type="spellStart"/>
-      <w:r>
-        <w:t>targetFramework</w:t>
-      </w:r>
-      <w:proofErr w:type="spellEnd"/>
-      <w:r>
-        <w:t>="4.6.2"</w:t>
+        <w:t>Change &lt;httpRuntime targetFramework="4.5.2" to &lt;httpRuntime targetFramework="4.6.2"</w:t>
       </w:r>
     </w:p>
     <w:p>
@@ -192,15 +147,7 @@
         </w:numPr>
       </w:pPr>
       <w:r>
-        <w:t>Edit *.</w:t>
-      </w:r>
-      <w:proofErr w:type="spellStart"/>
-      <w:r>
-        <w:t>csproj</w:t>
-      </w:r>
-      <w:proofErr w:type="spellEnd"/>
-      <w:r>
-        <w:t xml:space="preserve"> files </w:t>
+        <w:t xml:space="preserve">Edit *.csproj files </w:t>
       </w:r>
     </w:p>
     <w:p>
@@ -215,16 +162,8 @@
         <w:rPr>
           <w:rStyle w:val="CodeChar"/>
         </w:rPr>
-        <w:t>*.</w:t>
-      </w:r>
-      <w:proofErr w:type="spellStart"/>
-      <w:r>
-        <w:rPr>
-          <w:rStyle w:val="CodeChar"/>
-        </w:rPr>
-        <w:t>csproj</w:t>
-      </w:r>
-      <w:proofErr w:type="spellEnd"/>
+        <w:t>*.csproj</w:t>
+      </w:r>
       <w:r>
         <w:t xml:space="preserve"> files in your solution directory</w:t>
       </w:r>
@@ -235,23 +174,7 @@
         <w:ind w:left="360"/>
       </w:pPr>
       <w:r>
-        <w:t>Find: &lt;</w:t>
-      </w:r>
-      <w:proofErr w:type="spellStart"/>
-      <w:r>
-        <w:t>TargetFrameworkVersion</w:t>
-      </w:r>
-      <w:proofErr w:type="spellEnd"/>
-      <w:r>
-        <w:t>&gt;v4.5.2&lt;/</w:t>
-      </w:r>
-      <w:proofErr w:type="spellStart"/>
-      <w:r>
-        <w:t>TargetFrameworkVersion</w:t>
-      </w:r>
-      <w:proofErr w:type="spellEnd"/>
-      <w:r>
-        <w:t>&gt;</w:t>
+        <w:t>Find: &lt;TargetFrameworkVersion&gt;v4.5.2&lt;/TargetFrameworkVersion&gt;</w:t>
       </w:r>
     </w:p>
     <w:p>
@@ -260,23 +183,7 @@
         <w:ind w:left="360"/>
       </w:pPr>
       <w:r>
-        <w:t>Replace: &lt;</w:t>
-      </w:r>
-      <w:proofErr w:type="spellStart"/>
-      <w:r>
-        <w:t>TargetFrameworkVersion</w:t>
-      </w:r>
-      <w:proofErr w:type="spellEnd"/>
-      <w:r>
-        <w:t>&gt;v4.6.2&lt;/</w:t>
-      </w:r>
-      <w:proofErr w:type="spellStart"/>
-      <w:r>
-        <w:t>TargetFrameworkVersion</w:t>
-      </w:r>
-      <w:proofErr w:type="spellEnd"/>
-      <w:r>
-        <w:t>&gt;</w:t>
+        <w:t>Replace: &lt;TargetFrameworkVersion&gt;v4.6.2&lt;/TargetFrameworkVersion&gt;</w:t>
       </w:r>
     </w:p>
     <w:p>
@@ -285,13 +192,8 @@
         <w:ind w:left="360"/>
       </w:pPr>
       <w:r>
-        <w:t>File types: *.</w:t>
-      </w:r>
-      <w:proofErr w:type="spellStart"/>
-      <w:r>
-        <w:t>csproj</w:t>
-      </w:r>
-      <w:proofErr w:type="spellEnd"/>
+        <w:t>File types: *.csproj</w:t>
+      </w:r>
     </w:p>
     <w:p>
       <w:pPr>
@@ -307,15 +209,7 @@
         </w:numPr>
       </w:pPr>
       <w:r>
-        <w:t xml:space="preserve">Edit </w:t>
-      </w:r>
-      <w:proofErr w:type="spellStart"/>
-      <w:r>
-        <w:t>packages.config</w:t>
-      </w:r>
-      <w:proofErr w:type="spellEnd"/>
-      <w:r>
-        <w:t xml:space="preserve"> files</w:t>
+        <w:t>Edit packages.config files</w:t>
       </w:r>
     </w:p>
     <w:p>
@@ -326,14 +220,12 @@
       <w:r>
         <w:t xml:space="preserve">Find and Replace </w:t>
       </w:r>
-      <w:proofErr w:type="spellStart"/>
       <w:r>
         <w:rPr>
           <w:rStyle w:val="CodeChar"/>
         </w:rPr>
         <w:t>packages.config</w:t>
       </w:r>
-      <w:proofErr w:type="spellEnd"/>
       <w:r>
         <w:t xml:space="preserve"> in your solution directory</w:t>
       </w:r>
@@ -344,15 +236,7 @@
         <w:ind w:left="360"/>
       </w:pPr>
       <w:r>
-        <w:t xml:space="preserve">Find: </w:t>
-      </w:r>
-      <w:proofErr w:type="spellStart"/>
-      <w:r>
-        <w:t>targetFramework</w:t>
-      </w:r>
-      <w:proofErr w:type="spellEnd"/>
-      <w:r>
-        <w:t>="net452"</w:t>
+        <w:t>Find: targetFramework="net452"</w:t>
       </w:r>
     </w:p>
     <w:p>
@@ -361,15 +245,7 @@
         <w:ind w:left="360"/>
       </w:pPr>
       <w:r>
-        <w:t xml:space="preserve">Replace: </w:t>
-      </w:r>
-      <w:proofErr w:type="spellStart"/>
-      <w:r>
-        <w:t>targetFramework</w:t>
-      </w:r>
-      <w:proofErr w:type="spellEnd"/>
-      <w:r>
-        <w:t>="net462"</w:t>
+        <w:t>Replace: targetFramework="net462"</w:t>
       </w:r>
     </w:p>
     <w:p>
@@ -378,13 +254,8 @@
         <w:ind w:left="360"/>
       </w:pPr>
       <w:r>
-        <w:t xml:space="preserve">File types: </w:t>
-      </w:r>
-      <w:proofErr w:type="spellStart"/>
-      <w:r>
-        <w:t>packages.config</w:t>
-      </w:r>
-      <w:proofErr w:type="spellEnd"/>
+        <w:t>File types: packages.config</w:t>
+      </w:r>
     </w:p>
     <w:p>
       <w:pPr>
@@ -408,15 +279,7 @@
         <w:ind w:left="360"/>
       </w:pPr>
       <w:r>
-        <w:t xml:space="preserve">If there are any </w:t>
-      </w:r>
-      <w:proofErr w:type="spellStart"/>
-      <w:r>
-        <w:t>nuget</w:t>
-      </w:r>
-      <w:proofErr w:type="spellEnd"/>
-      <w:r>
-        <w:t xml:space="preserve"> packages that have net46 folders (vs just net45 folders). The .refresh files will need to be updated. To do this, you will have to look thru each .refresh file and see if that package has a net46 folder.  If so, edit the .refresh file to point to the net46 instead.  In the case of core, there were only a couple of .refresh files that needed this done.</w:t>
+        <w:t>If there are any nuget packages that have net46 folders (vs just net45 folders). The .refresh files will need to be updated. To do this, you will have to look thru each .refresh file and see if that package has a net46 folder.  If so, edit the .refresh file to point to the net46 instead.  In the case of core, there were only a couple of .refresh files that needed this done.</w:t>
       </w:r>
       <w:r>
         <w:t xml:space="preserve">  </w:t>
@@ -441,11 +304,9 @@
       <w:r>
         <w:t xml:space="preserve">Edit the </w:t>
       </w:r>
-      <w:proofErr w:type="spellStart"/>
       <w:r>
         <w:t>Elasticsearch.Net.dll.refresh</w:t>
       </w:r>
-      <w:proofErr w:type="spellEnd"/>
     </w:p>
     <w:p>
       <w:pPr>
@@ -716,15 +577,7 @@
         </w:numPr>
       </w:pPr>
       <w:r>
-        <w:t xml:space="preserve">Restore </w:t>
-      </w:r>
-      <w:proofErr w:type="spellStart"/>
-      <w:r>
-        <w:t>Nuget</w:t>
-      </w:r>
-      <w:proofErr w:type="spellEnd"/>
-      <w:r>
-        <w:t xml:space="preserve"> Packages</w:t>
+        <w:t>Restore Nuget Packages</w:t>
       </w:r>
       <w:r>
         <w:t xml:space="preserve"> (you might have a wait a minute for Visual Studio to fully open the project)</w:t>
@@ -779,6 +632,47 @@
       <w:pPr>
         <w:ind w:left="720"/>
       </w:pPr>
+    </w:p>
+    <w:p>
+      <w:pPr>
+        <w:ind w:left="720"/>
+      </w:pPr>
+    </w:p>
+    <w:p>
+      <w:pPr>
+        <w:ind w:left="720"/>
+      </w:pPr>
+    </w:p>
+    <w:p>
+      <w:pPr>
+        <w:ind w:left="720"/>
+      </w:pPr>
+      <w:r>
+        <w:t>TODO</w:t>
+      </w:r>
+    </w:p>
+    <w:p>
+      <w:pPr>
+        <w:ind w:left="720"/>
+      </w:pPr>
+      <w:r>
+        <w:rPr>
+          <w:rFonts w:ascii="Lucida Console" w:hAnsi="Lucida Console" w:cs="Lucida Console"/>
+          <w:sz w:val="18"/>
+          <w:szCs w:val="18"/>
+          <w:shd w:val="clear" w:color="auto" w:fill="FFFFFF"/>
+        </w:rPr>
+        <w:t>TargetFrameworkMoniker</w:t>
+      </w:r>
+      <w:r>
+        <w:rPr>
+          <w:rFonts w:ascii="Lucida Console" w:hAnsi="Lucida Console" w:cs="Lucida Console"/>
+          <w:sz w:val="18"/>
+          <w:szCs w:val="18"/>
+          <w:shd w:val="clear" w:color="auto" w:fill="FFFFFF"/>
+        </w:rPr>
+        <w:t xml:space="preserve"> in Rock.sln</w:t>
+      </w:r>
     </w:p>
     <w:p/>
     <w:p/>

</xml_diff>